<commit_message>
Edit Tutor accept/decline final bug fix
</commit_message>
<xml_diff>
--- a/01_Planning/Planning_for_final_release.docx
+++ b/01_Planning/Planning_for_final_release.docx
@@ -188,8 +188,21 @@
       </w:r>
     </w:p>
     <w:p>
-      <w:r>
-        <w:t>Planned storypoints:</w:t>
+      <w:proofErr w:type="spellStart"/>
+      <w:r>
+        <w:t>Planned</w:t>
+      </w:r>
+      <w:proofErr w:type="spellEnd"/>
+      <w:r>
+        <w:t xml:space="preserve"> </w:t>
+      </w:r>
+      <w:proofErr w:type="spellStart"/>
+      <w:r>
+        <w:t>storypoints</w:t>
+      </w:r>
+      <w:proofErr w:type="spellEnd"/>
+      <w:r>
+        <w:t>:</w:t>
       </w:r>
     </w:p>
     <w:p>
@@ -200,21 +213,33 @@
           <w:numId w:val="1"/>
         </w:numPr>
         <w:rPr>
-          <w:lang w:val="en-AU"/>
-        </w:rPr>
-      </w:pPr>
-      <w:r>
-        <w:rPr>
+          <w:color w:val="00B050"/>
+          <w:lang w:val="en-AU"/>
+        </w:rPr>
+      </w:pPr>
+      <w:r>
+        <w:rPr>
+          <w:color w:val="00B050"/>
           <w:lang w:val="en-AU"/>
         </w:rPr>
         <w:t>Reviews</w:t>
       </w:r>
       <w:r>
         <w:rPr>
-          <w:lang w:val="en-AU"/>
-        </w:rPr>
-        <w:t xml:space="preserve"> eva</w:t>
-      </w:r>
+          <w:color w:val="00B050"/>
+          <w:lang w:val="en-AU"/>
+        </w:rPr>
+        <w:t xml:space="preserve"> </w:t>
+      </w:r>
+      <w:proofErr w:type="spellStart"/>
+      <w:r>
+        <w:rPr>
+          <w:color w:val="00B050"/>
+          <w:lang w:val="en-AU"/>
+        </w:rPr>
+        <w:t>eva</w:t>
+      </w:r>
+      <w:proofErr w:type="spellEnd"/>
     </w:p>
     <w:p>
       <w:pPr>
@@ -224,27 +249,52 @@
           <w:numId w:val="1"/>
         </w:numPr>
         <w:rPr>
-          <w:lang w:val="en-AU"/>
-        </w:rPr>
-      </w:pPr>
-      <w:r>
-        <w:rPr>
-          <w:lang w:val="en-AU"/>
-        </w:rPr>
-        <w:t>Admin can accept reject review eva</w:t>
-      </w:r>
-    </w:p>
-    <w:p>
-      <w:pPr>
-        <w:rPr>
-          <w:lang w:val="en-AU"/>
-        </w:rPr>
-      </w:pPr>
-      <w:r>
-        <w:rPr>
-          <w:lang w:val="en-AU"/>
-        </w:rPr>
-        <w:t>Other things todo:</w:t>
+          <w:color w:val="00B050"/>
+          <w:lang w:val="en-AU"/>
+        </w:rPr>
+      </w:pPr>
+      <w:r>
+        <w:rPr>
+          <w:color w:val="00B050"/>
+          <w:lang w:val="en-AU"/>
+        </w:rPr>
+        <w:t xml:space="preserve">Admin can accept reject review </w:t>
+      </w:r>
+      <w:proofErr w:type="spellStart"/>
+      <w:r>
+        <w:rPr>
+          <w:color w:val="00B050"/>
+          <w:lang w:val="en-AU"/>
+        </w:rPr>
+        <w:t>eva</w:t>
+      </w:r>
+      <w:proofErr w:type="spellEnd"/>
+    </w:p>
+    <w:p>
+      <w:pPr>
+        <w:rPr>
+          <w:lang w:val="en-AU"/>
+        </w:rPr>
+      </w:pPr>
+      <w:r>
+        <w:rPr>
+          <w:lang w:val="en-AU"/>
+        </w:rPr>
+        <w:t xml:space="preserve">Other things </w:t>
+      </w:r>
+      <w:proofErr w:type="spellStart"/>
+      <w:r>
+        <w:rPr>
+          <w:lang w:val="en-AU"/>
+        </w:rPr>
+        <w:t>todo</w:t>
+      </w:r>
+      <w:proofErr w:type="spellEnd"/>
+      <w:r>
+        <w:rPr>
+          <w:lang w:val="en-AU"/>
+        </w:rPr>
+        <w:t>:</w:t>
       </w:r>
     </w:p>
     <w:p>
@@ -255,23 +305,29 @@
           <w:numId w:val="2"/>
         </w:numPr>
         <w:rPr>
-          <w:lang w:val="en-AU"/>
-        </w:rPr>
-      </w:pPr>
-      <w:r>
-        <w:rPr>
+          <w:color w:val="00B050"/>
+          <w:lang w:val="en-AU"/>
+        </w:rPr>
+      </w:pPr>
+      <w:proofErr w:type="spellStart"/>
+      <w:r>
+        <w:rPr>
+          <w:color w:val="00B050"/>
           <w:lang w:val="en-AU"/>
         </w:rPr>
         <w:t>config</w:t>
       </w:r>
-      <w:r>
-        <w:rPr>
+      <w:proofErr w:type="spellEnd"/>
+      <w:r>
+        <w:rPr>
+          <w:color w:val="00B050"/>
           <w:lang w:val="en-AU"/>
         </w:rPr>
         <w:t xml:space="preserve"> </w:t>
       </w:r>
       <w:r>
         <w:rPr>
+          <w:color w:val="00B050"/>
           <w:lang w:val="en-AU"/>
         </w:rPr>
         <w:t>file</w:t>
@@ -285,29 +341,34 @@
           <w:numId w:val="2"/>
         </w:numPr>
         <w:rPr>
-          <w:lang w:val="en-AU"/>
-        </w:rPr>
-      </w:pPr>
-      <w:r>
-        <w:rPr>
+          <w:color w:val="00B050"/>
+          <w:lang w:val="en-AU"/>
+        </w:rPr>
+      </w:pPr>
+      <w:r>
+        <w:rPr>
+          <w:color w:val="00B050"/>
           <w:lang w:val="en-AU"/>
         </w:rPr>
         <w:t>next</w:t>
       </w:r>
       <w:r>
         <w:rPr>
+          <w:color w:val="00B050"/>
           <w:lang w:val="en-AU"/>
         </w:rPr>
         <w:t xml:space="preserve"> </w:t>
       </w:r>
       <w:r>
         <w:rPr>
+          <w:color w:val="00B050"/>
           <w:lang w:val="en-AU"/>
         </w:rPr>
         <w:t>year</w:t>
       </w:r>
       <w:r>
         <w:rPr>
+          <w:color w:val="00B050"/>
           <w:lang w:val="en-AU"/>
         </w:rPr>
         <w:t xml:space="preserve"> login</w:t>
@@ -321,14 +382,23 @@
           <w:numId w:val="2"/>
         </w:numPr>
         <w:rPr>
-          <w:lang w:val="en-AU"/>
-        </w:rPr>
-      </w:pPr>
-      <w:r>
-        <w:rPr>
-          <w:lang w:val="en-AU"/>
-        </w:rPr>
-        <w:t>Statistics (how many tutors are available, graphics, which subject, which classes, how many requests…)</w:t>
+          <w:color w:val="0070C0"/>
+          <w:lang w:val="en-AU"/>
+        </w:rPr>
+      </w:pPr>
+      <w:r>
+        <w:rPr>
+          <w:color w:val="00B050"/>
+          <w:lang w:val="en-AU"/>
+        </w:rPr>
+        <w:t xml:space="preserve">Statistics (how many tutors are available, graphics, </w:t>
+      </w:r>
+      <w:r>
+        <w:rPr>
+          <w:color w:val="0070C0"/>
+          <w:lang w:val="en-AU"/>
+        </w:rPr>
+        <w:t>which subject, which classes, how many requests…)</w:t>
       </w:r>
     </w:p>
     <w:p>
@@ -339,11 +409,13 @@
           <w:numId w:val="2"/>
         </w:numPr>
         <w:rPr>
-          <w:lang w:val="en-AU"/>
-        </w:rPr>
-      </w:pPr>
-      <w:r>
-        <w:rPr>
+          <w:color w:val="00B050"/>
+          <w:lang w:val="en-AU"/>
+        </w:rPr>
+      </w:pPr>
+      <w:r>
+        <w:rPr>
+          <w:color w:val="00B050"/>
           <w:lang w:val="en-AU"/>
         </w:rPr>
         <w:t>Comment code</w:t>
@@ -357,14 +429,25 @@
           <w:numId w:val="2"/>
         </w:numPr>
         <w:rPr>
-          <w:lang w:val="en-AU"/>
-        </w:rPr>
-      </w:pPr>
-      <w:r>
-        <w:rPr>
-          <w:lang w:val="en-AU"/>
-        </w:rPr>
-        <w:t>Todos in code</w:t>
+          <w:color w:val="00B050"/>
+          <w:lang w:val="en-AU"/>
+        </w:rPr>
+      </w:pPr>
+      <w:proofErr w:type="spellStart"/>
+      <w:r>
+        <w:rPr>
+          <w:color w:val="00B050"/>
+          <w:lang w:val="en-AU"/>
+        </w:rPr>
+        <w:t>Todos</w:t>
+      </w:r>
+      <w:proofErr w:type="spellEnd"/>
+      <w:r>
+        <w:rPr>
+          <w:color w:val="00B050"/>
+          <w:lang w:val="en-AU"/>
+        </w:rPr>
+        <w:t xml:space="preserve"> in code</w:t>
       </w:r>
     </w:p>
     <w:p>
@@ -375,15 +458,51 @@
           <w:numId w:val="2"/>
         </w:numPr>
         <w:rPr>
-          <w:lang w:val="en-AU"/>
-        </w:rPr>
-      </w:pPr>
-      <w:r>
-        <w:rPr>
-          <w:lang w:val="en-AU"/>
-        </w:rPr>
-        <w:t>Verschiedene Bilder Startseite</w:t>
-      </w:r>
+          <w:color w:val="0070C0"/>
+          <w:lang w:val="en-AU"/>
+        </w:rPr>
+      </w:pPr>
+      <w:proofErr w:type="spellStart"/>
+      <w:r>
+        <w:rPr>
+          <w:color w:val="0070C0"/>
+          <w:lang w:val="en-AU"/>
+        </w:rPr>
+        <w:t>Verschiedene</w:t>
+      </w:r>
+      <w:proofErr w:type="spellEnd"/>
+      <w:r>
+        <w:rPr>
+          <w:color w:val="0070C0"/>
+          <w:lang w:val="en-AU"/>
+        </w:rPr>
+        <w:t xml:space="preserve"> </w:t>
+      </w:r>
+      <w:proofErr w:type="spellStart"/>
+      <w:r>
+        <w:rPr>
+          <w:color w:val="0070C0"/>
+          <w:lang w:val="en-AU"/>
+        </w:rPr>
+        <w:t>Bilder</w:t>
+      </w:r>
+      <w:proofErr w:type="spellEnd"/>
+      <w:r>
+        <w:rPr>
+          <w:color w:val="0070C0"/>
+          <w:lang w:val="en-AU"/>
+        </w:rPr>
+        <w:t xml:space="preserve"> </w:t>
+      </w:r>
+      <w:proofErr w:type="spellStart"/>
+      <w:r>
+        <w:rPr>
+          <w:color w:val="0070C0"/>
+          <w:lang w:val="en-AU"/>
+        </w:rPr>
+        <w:t>Startseite</w:t>
+      </w:r>
+      <w:proofErr w:type="spellEnd"/>
     </w:p>
     <w:p>
       <w:pPr>
@@ -392,13 +511,60 @@
           <w:ilvl w:val="0"/>
           <w:numId w:val="2"/>
         </w:numPr>
-      </w:pPr>
-      <w:r>
+        <w:rPr>
+          <w:color w:val="0070C0"/>
+        </w:rPr>
+      </w:pPr>
+      <w:proofErr w:type="spellStart"/>
+      <w:r>
+        <w:rPr>
+          <w:color w:val="0070C0"/>
+        </w:rPr>
         <w:t>Cmd</w:t>
       </w:r>
-      <w:r>
-        <w:t>/strg taste bei fächer auswahl</w:t>
-      </w:r>
+      <w:proofErr w:type="spellEnd"/>
+      <w:r>
+        <w:rPr>
+          <w:color w:val="0070C0"/>
+        </w:rPr>
+        <w:t>/</w:t>
+      </w:r>
+      <w:proofErr w:type="spellStart"/>
+      <w:r>
+        <w:rPr>
+          <w:color w:val="0070C0"/>
+        </w:rPr>
+        <w:t>strg</w:t>
+      </w:r>
+      <w:proofErr w:type="spellEnd"/>
+      <w:r>
+        <w:rPr>
+          <w:color w:val="0070C0"/>
+        </w:rPr>
+        <w:t xml:space="preserve"> taste bei </w:t>
+      </w:r>
+      <w:proofErr w:type="spellStart"/>
+      <w:r>
+        <w:rPr>
+          <w:color w:val="0070C0"/>
+        </w:rPr>
+        <w:t>fächer</w:t>
+      </w:r>
+      <w:proofErr w:type="spellEnd"/>
+      <w:r>
+        <w:rPr>
+          <w:color w:val="0070C0"/>
+        </w:rPr>
+        <w:t xml:space="preserve"> </w:t>
+      </w:r>
+      <w:proofErr w:type="spellStart"/>
+      <w:r>
+        <w:rPr>
+          <w:color w:val="0070C0"/>
+        </w:rPr>
+        <w:t>auswahl</w:t>
+      </w:r>
+      <w:proofErr w:type="spellEnd"/>
     </w:p>
     <w:p>
       <w:pPr>
@@ -407,9 +573,29 @@
           <w:ilvl w:val="0"/>
           <w:numId w:val="2"/>
         </w:numPr>
-      </w:pPr>
-      <w:r>
-        <w:t>Oben namen anzeigen</w:t>
+        <w:rPr>
+          <w:color w:val="00B050"/>
+        </w:rPr>
+      </w:pPr>
+      <w:r>
+        <w:rPr>
+          <w:color w:val="00B050"/>
+        </w:rPr>
+        <w:t xml:space="preserve">Oben </w:t>
+      </w:r>
+      <w:proofErr w:type="spellStart"/>
+      <w:r>
+        <w:rPr>
+          <w:color w:val="00B050"/>
+        </w:rPr>
+        <w:t>namen</w:t>
+      </w:r>
+      <w:proofErr w:type="spellEnd"/>
+      <w:r>
+        <w:rPr>
+          <w:color w:val="00B050"/>
+        </w:rPr>
+        <w:t xml:space="preserve"> anzeigen</w:t>
       </w:r>
     </w:p>
     <w:p>
@@ -419,9 +605,29 @@
           <w:ilvl w:val="0"/>
           <w:numId w:val="2"/>
         </w:numPr>
-      </w:pPr>
-      <w:r>
-        <w:t>Wenn man bestätigt wird, email schicken</w:t>
+        <w:rPr>
+          <w:color w:val="0070C0"/>
+        </w:rPr>
+      </w:pPr>
+      <w:r>
+        <w:rPr>
+          <w:color w:val="0070C0"/>
+        </w:rPr>
+        <w:t xml:space="preserve">Wenn man bestätigt wird, </w:t>
+      </w:r>
+      <w:proofErr w:type="spellStart"/>
+      <w:r>
+        <w:rPr>
+          <w:color w:val="0070C0"/>
+        </w:rPr>
+        <w:t>email</w:t>
+      </w:r>
+      <w:proofErr w:type="spellEnd"/>
+      <w:r>
+        <w:rPr>
+          <w:color w:val="0070C0"/>
+        </w:rPr>
+        <w:t xml:space="preserve"> schicken</w:t>
       </w:r>
     </w:p>
     <w:p>
@@ -431,10 +637,80 @@
           <w:ilvl w:val="0"/>
           <w:numId w:val="2"/>
         </w:numPr>
-      </w:pPr>
-      <w:r>
-        <w:t>Nur jpg bild vorher info, bei fach rote fehlermeldung</w:t>
-      </w:r>
+        <w:rPr>
+          <w:color w:val="0070C0"/>
+        </w:rPr>
+      </w:pPr>
+      <w:r>
+        <w:rPr>
+          <w:color w:val="0070C0"/>
+        </w:rPr>
+        <w:t xml:space="preserve">Nur </w:t>
+      </w:r>
+      <w:proofErr w:type="spellStart"/>
+      <w:r>
+        <w:rPr>
+          <w:color w:val="0070C0"/>
+        </w:rPr>
+        <w:t>jpg</w:t>
+      </w:r>
+      <w:proofErr w:type="spellEnd"/>
+      <w:r>
+        <w:rPr>
+          <w:color w:val="0070C0"/>
+        </w:rPr>
+        <w:t xml:space="preserve"> </w:t>
+      </w:r>
+      <w:proofErr w:type="spellStart"/>
+      <w:r>
+        <w:rPr>
+          <w:color w:val="0070C0"/>
+        </w:rPr>
+        <w:t>bild</w:t>
+      </w:r>
+      <w:proofErr w:type="spellEnd"/>
+      <w:r>
+        <w:rPr>
+          <w:color w:val="0070C0"/>
+        </w:rPr>
+        <w:t xml:space="preserve"> vorher </w:t>
+      </w:r>
+      <w:proofErr w:type="spellStart"/>
+      <w:r>
+        <w:rPr>
+          <w:color w:val="0070C0"/>
+        </w:rPr>
+        <w:t>info</w:t>
+      </w:r>
+      <w:proofErr w:type="spellEnd"/>
+      <w:r>
+        <w:rPr>
+          <w:color w:val="0070C0"/>
+        </w:rPr>
+        <w:t xml:space="preserve">, bei </w:t>
+      </w:r>
+      <w:proofErr w:type="spellStart"/>
+      <w:r>
+        <w:rPr>
+          <w:color w:val="0070C0"/>
+        </w:rPr>
+        <w:t>fach</w:t>
+      </w:r>
+      <w:proofErr w:type="spellEnd"/>
+      <w:r>
+        <w:rPr>
+          <w:color w:val="0070C0"/>
+        </w:rPr>
+        <w:t xml:space="preserve"> rote </w:t>
+      </w:r>
+      <w:proofErr w:type="spellStart"/>
+      <w:r>
+        <w:rPr>
+          <w:color w:val="0070C0"/>
+        </w:rPr>
+        <w:t>fehlermeldung</w:t>
+      </w:r>
+      <w:proofErr w:type="spellEnd"/>
     </w:p>
     <w:p>
       <w:pPr>
@@ -443,12 +719,59 @@
           <w:ilvl w:val="0"/>
           <w:numId w:val="2"/>
         </w:numPr>
-      </w:pPr>
-      <w:r>
-        <w:t>Kontaktiere uns name auslesen</w:t>
+        <w:rPr>
+          <w:color w:val="0070C0"/>
+        </w:rPr>
+      </w:pPr>
+      <w:r>
+        <w:rPr>
+          <w:color w:val="0070C0"/>
+        </w:rPr>
+        <w:t xml:space="preserve">Kontaktiere uns </w:t>
+      </w:r>
+      <w:proofErr w:type="spellStart"/>
+      <w:r>
+        <w:rPr>
+          <w:color w:val="0070C0"/>
+        </w:rPr>
+        <w:t>name</w:t>
+      </w:r>
+      <w:proofErr w:type="spellEnd"/>
+      <w:r>
+        <w:rPr>
+          <w:color w:val="0070C0"/>
+        </w:rPr>
+        <w:t xml:space="preserve"> auslesen</w:t>
+      </w:r>
+    </w:p>
+    <w:p>
+      <w:pPr>
+        <w:pStyle w:val="Listenabsatz"/>
+        <w:numPr>
+          <w:ilvl w:val="0"/>
+          <w:numId w:val="2"/>
+        </w:numPr>
+        <w:rPr>
+          <w:color w:val="0070C0"/>
+        </w:rPr>
+      </w:pPr>
+      <w:r>
+        <w:rPr>
+          <w:color w:val="0070C0"/>
+        </w:rPr>
+        <w:t>Mail an alle Tutoren</w:t>
       </w:r>
       <w:bookmarkStart w:id="0" w:name="_GoBack"/>
       <w:bookmarkEnd w:id="0"/>
+    </w:p>
+    <w:p>
+      <w:pPr>
+        <w:pStyle w:val="Listenabsatz"/>
+        <w:numPr>
+          <w:ilvl w:val="0"/>
+          <w:numId w:val="2"/>
+        </w:numPr>
+      </w:pPr>
     </w:p>
     <w:sectPr>
       <w:pgSz w:w="11906" w:h="16838"/>

</xml_diff>

<commit_message>
reviews and reviews accept/reject
</commit_message>
<xml_diff>
--- a/01_Planning/Planning_for_final_release.docx
+++ b/01_Planning/Planning_for_final_release.docx
@@ -188,21 +188,16 @@
       </w:r>
     </w:p>
     <w:p>
-      <w:proofErr w:type="spellStart"/>
-      <w:r>
-        <w:t>Planned</w:t>
-      </w:r>
-      <w:proofErr w:type="spellEnd"/>
-      <w:r>
-        <w:t xml:space="preserve"> </w:t>
-      </w:r>
-      <w:proofErr w:type="spellStart"/>
-      <w:r>
-        <w:t>storypoints</w:t>
-      </w:r>
-      <w:proofErr w:type="spellEnd"/>
-      <w:r>
-        <w:t>:</w:t>
+      <w:pPr>
+        <w:rPr>
+          <w:lang w:val="en-AU"/>
+        </w:rPr>
+      </w:pPr>
+      <w:r>
+        <w:rPr>
+          <w:lang w:val="en-AU"/>
+        </w:rPr>
+        <w:t>Planned storypoints:</w:t>
       </w:r>
     </w:p>
     <w:p>
@@ -229,17 +224,8 @@
           <w:color w:val="00B050"/>
           <w:lang w:val="en-AU"/>
         </w:rPr>
-        <w:t xml:space="preserve"> </w:t>
-      </w:r>
-      <w:proofErr w:type="spellStart"/>
-      <w:r>
-        <w:rPr>
-          <w:color w:val="00B050"/>
-          <w:lang w:val="en-AU"/>
-        </w:rPr>
-        <w:t>eva</w:t>
-      </w:r>
-      <w:proofErr w:type="spellEnd"/>
+        <w:t xml:space="preserve"> eva</w:t>
+      </w:r>
     </w:p>
     <w:p>
       <w:pPr>
@@ -258,43 +244,20 @@
           <w:color w:val="00B050"/>
           <w:lang w:val="en-AU"/>
         </w:rPr>
-        <w:t xml:space="preserve">Admin can accept reject review </w:t>
-      </w:r>
-      <w:proofErr w:type="spellStart"/>
-      <w:r>
-        <w:rPr>
-          <w:color w:val="00B050"/>
-          <w:lang w:val="en-AU"/>
-        </w:rPr>
-        <w:t>eva</w:t>
-      </w:r>
-      <w:proofErr w:type="spellEnd"/>
-    </w:p>
-    <w:p>
-      <w:pPr>
-        <w:rPr>
-          <w:lang w:val="en-AU"/>
-        </w:rPr>
-      </w:pPr>
-      <w:r>
-        <w:rPr>
-          <w:lang w:val="en-AU"/>
-        </w:rPr>
-        <w:t xml:space="preserve">Other things </w:t>
-      </w:r>
-      <w:proofErr w:type="spellStart"/>
-      <w:r>
-        <w:rPr>
-          <w:lang w:val="en-AU"/>
-        </w:rPr>
-        <w:t>todo</w:t>
-      </w:r>
-      <w:proofErr w:type="spellEnd"/>
-      <w:r>
-        <w:rPr>
-          <w:lang w:val="en-AU"/>
-        </w:rPr>
-        <w:t>:</w:t>
+        <w:t>Admin can accept reject review eva</w:t>
+      </w:r>
+    </w:p>
+    <w:p>
+      <w:pPr>
+        <w:rPr>
+          <w:lang w:val="en-AU"/>
+        </w:rPr>
+      </w:pPr>
+      <w:r>
+        <w:rPr>
+          <w:lang w:val="en-AU"/>
+        </w:rPr>
+        <w:t>Other things todo:</w:t>
       </w:r>
     </w:p>
     <w:p>
@@ -309,7 +272,6 @@
           <w:lang w:val="en-AU"/>
         </w:rPr>
       </w:pPr>
-      <w:proofErr w:type="spellStart"/>
       <w:r>
         <w:rPr>
           <w:color w:val="00B050"/>
@@ -317,7 +279,6 @@
         </w:rPr>
         <w:t>config</w:t>
       </w:r>
-      <w:proofErr w:type="spellEnd"/>
       <w:r>
         <w:rPr>
           <w:color w:val="00B050"/>
@@ -433,21 +394,12 @@
           <w:lang w:val="en-AU"/>
         </w:rPr>
       </w:pPr>
-      <w:proofErr w:type="spellStart"/>
-      <w:r>
-        <w:rPr>
-          <w:color w:val="00B050"/>
-          <w:lang w:val="en-AU"/>
-        </w:rPr>
-        <w:t>Todos</w:t>
-      </w:r>
-      <w:proofErr w:type="spellEnd"/>
-      <w:r>
-        <w:rPr>
-          <w:color w:val="00B050"/>
-          <w:lang w:val="en-AU"/>
-        </w:rPr>
-        <w:t xml:space="preserve"> in code</w:t>
+      <w:r>
+        <w:rPr>
+          <w:color w:val="00B050"/>
+          <w:lang w:val="en-AU"/>
+        </w:rPr>
+        <w:t>Todos in code</w:t>
       </w:r>
     </w:p>
     <w:p>
@@ -462,47 +414,13 @@
           <w:lang w:val="en-AU"/>
         </w:rPr>
       </w:pPr>
-      <w:proofErr w:type="spellStart"/>
       <w:r>
         <w:rPr>
           <w:color w:val="0070C0"/>
           <w:lang w:val="en-AU"/>
         </w:rPr>
-        <w:t>Verschiedene</w:t>
-      </w:r>
-      <w:proofErr w:type="spellEnd"/>
-      <w:r>
-        <w:rPr>
-          <w:color w:val="0070C0"/>
-          <w:lang w:val="en-AU"/>
-        </w:rPr>
-        <w:t xml:space="preserve"> </w:t>
-      </w:r>
-      <w:proofErr w:type="spellStart"/>
-      <w:r>
-        <w:rPr>
-          <w:color w:val="0070C0"/>
-          <w:lang w:val="en-AU"/>
-        </w:rPr>
-        <w:t>Bilder</w:t>
-      </w:r>
-      <w:proofErr w:type="spellEnd"/>
-      <w:r>
-        <w:rPr>
-          <w:color w:val="0070C0"/>
-          <w:lang w:val="en-AU"/>
-        </w:rPr>
-        <w:t xml:space="preserve"> </w:t>
-      </w:r>
-      <w:proofErr w:type="spellStart"/>
-      <w:r>
-        <w:rPr>
-          <w:color w:val="0070C0"/>
-          <w:lang w:val="en-AU"/>
-        </w:rPr>
-        <w:t>Startseite</w:t>
-      </w:r>
-      <w:proofErr w:type="spellEnd"/>
+        <w:t>Verschiedene Bilder Startseite</w:t>
+      </w:r>
     </w:p>
     <w:p>
       <w:pPr>
@@ -515,56 +433,12 @@
           <w:color w:val="0070C0"/>
         </w:rPr>
       </w:pPr>
-      <w:proofErr w:type="spellStart"/>
       <w:r>
         <w:rPr>
           <w:color w:val="0070C0"/>
         </w:rPr>
-        <w:t>Cmd</w:t>
-      </w:r>
-      <w:proofErr w:type="spellEnd"/>
-      <w:r>
-        <w:rPr>
-          <w:color w:val="0070C0"/>
-        </w:rPr>
-        <w:t>/</w:t>
-      </w:r>
-      <w:proofErr w:type="spellStart"/>
-      <w:r>
-        <w:rPr>
-          <w:color w:val="0070C0"/>
-        </w:rPr>
-        <w:t>strg</w:t>
-      </w:r>
-      <w:proofErr w:type="spellEnd"/>
-      <w:r>
-        <w:rPr>
-          <w:color w:val="0070C0"/>
-        </w:rPr>
-        <w:t xml:space="preserve"> taste bei </w:t>
-      </w:r>
-      <w:proofErr w:type="spellStart"/>
-      <w:r>
-        <w:rPr>
-          <w:color w:val="0070C0"/>
-        </w:rPr>
-        <w:t>fächer</w:t>
-      </w:r>
-      <w:proofErr w:type="spellEnd"/>
-      <w:r>
-        <w:rPr>
-          <w:color w:val="0070C0"/>
-        </w:rPr>
-        <w:t xml:space="preserve"> </w:t>
-      </w:r>
-      <w:proofErr w:type="spellStart"/>
-      <w:r>
-        <w:rPr>
-          <w:color w:val="0070C0"/>
-        </w:rPr>
-        <w:t>auswahl</w:t>
-      </w:r>
-      <w:proofErr w:type="spellEnd"/>
+        <w:t>Cmd/strg taste bei fächer auswahl</w:t>
+      </w:r>
     </w:p>
     <w:p>
       <w:pPr>
@@ -581,21 +455,7 @@
         <w:rPr>
           <w:color w:val="00B050"/>
         </w:rPr>
-        <w:t xml:space="preserve">Oben </w:t>
-      </w:r>
-      <w:proofErr w:type="spellStart"/>
-      <w:r>
-        <w:rPr>
-          <w:color w:val="00B050"/>
-        </w:rPr>
-        <w:t>namen</w:t>
-      </w:r>
-      <w:proofErr w:type="spellEnd"/>
-      <w:r>
-        <w:rPr>
-          <w:color w:val="00B050"/>
-        </w:rPr>
-        <w:t xml:space="preserve"> anzeigen</w:t>
+        <w:t>Oben namen anzeigen</w:t>
       </w:r>
     </w:p>
     <w:p>
@@ -613,21 +473,7 @@
         <w:rPr>
           <w:color w:val="0070C0"/>
         </w:rPr>
-        <w:t xml:space="preserve">Wenn man bestätigt wird, </w:t>
-      </w:r>
-      <w:proofErr w:type="spellStart"/>
-      <w:r>
-        <w:rPr>
-          <w:color w:val="0070C0"/>
-        </w:rPr>
-        <w:t>email</w:t>
-      </w:r>
-      <w:proofErr w:type="spellEnd"/>
-      <w:r>
-        <w:rPr>
-          <w:color w:val="0070C0"/>
-        </w:rPr>
-        <w:t xml:space="preserve"> schicken</w:t>
+        <w:t>Wenn man bestätigt wird, email schicken</w:t>
       </w:r>
     </w:p>
     <w:p>
@@ -645,72 +491,8 @@
         <w:rPr>
           <w:color w:val="0070C0"/>
         </w:rPr>
-        <w:t xml:space="preserve">Nur </w:t>
-      </w:r>
-      <w:proofErr w:type="spellStart"/>
-      <w:r>
-        <w:rPr>
-          <w:color w:val="0070C0"/>
-        </w:rPr>
-        <w:t>jpg</w:t>
-      </w:r>
-      <w:proofErr w:type="spellEnd"/>
-      <w:r>
-        <w:rPr>
-          <w:color w:val="0070C0"/>
-        </w:rPr>
-        <w:t xml:space="preserve"> </w:t>
-      </w:r>
-      <w:proofErr w:type="spellStart"/>
-      <w:r>
-        <w:rPr>
-          <w:color w:val="0070C0"/>
-        </w:rPr>
-        <w:t>bild</w:t>
-      </w:r>
-      <w:proofErr w:type="spellEnd"/>
-      <w:r>
-        <w:rPr>
-          <w:color w:val="0070C0"/>
-        </w:rPr>
-        <w:t xml:space="preserve"> vorher </w:t>
-      </w:r>
-      <w:proofErr w:type="spellStart"/>
-      <w:r>
-        <w:rPr>
-          <w:color w:val="0070C0"/>
-        </w:rPr>
-        <w:t>info</w:t>
-      </w:r>
-      <w:proofErr w:type="spellEnd"/>
-      <w:r>
-        <w:rPr>
-          <w:color w:val="0070C0"/>
-        </w:rPr>
-        <w:t xml:space="preserve">, bei </w:t>
-      </w:r>
-      <w:proofErr w:type="spellStart"/>
-      <w:r>
-        <w:rPr>
-          <w:color w:val="0070C0"/>
-        </w:rPr>
-        <w:t>fach</w:t>
-      </w:r>
-      <w:proofErr w:type="spellEnd"/>
-      <w:r>
-        <w:rPr>
-          <w:color w:val="0070C0"/>
-        </w:rPr>
-        <w:t xml:space="preserve"> rote </w:t>
-      </w:r>
-      <w:proofErr w:type="spellStart"/>
-      <w:r>
-        <w:rPr>
-          <w:color w:val="0070C0"/>
-        </w:rPr>
-        <w:t>fehlermeldung</w:t>
-      </w:r>
-      <w:proofErr w:type="spellEnd"/>
+        <w:t>Nur jpg bild vorher info, bei fach rote fehlermeldung</w:t>
+      </w:r>
     </w:p>
     <w:p>
       <w:pPr>
@@ -727,21 +509,7 @@
         <w:rPr>
           <w:color w:val="0070C0"/>
         </w:rPr>
-        <w:t xml:space="preserve">Kontaktiere uns </w:t>
-      </w:r>
-      <w:proofErr w:type="spellStart"/>
-      <w:r>
-        <w:rPr>
-          <w:color w:val="0070C0"/>
-        </w:rPr>
-        <w:t>name</w:t>
-      </w:r>
-      <w:proofErr w:type="spellEnd"/>
-      <w:r>
-        <w:rPr>
-          <w:color w:val="0070C0"/>
-        </w:rPr>
-        <w:t xml:space="preserve"> auslesen</w:t>
+        <w:t>Kontaktiere uns name auslesen</w:t>
       </w:r>
     </w:p>
     <w:p>
@@ -761,17 +529,77 @@
         </w:rPr>
         <w:t>Mail an alle Tutoren</w:t>
       </w:r>
+    </w:p>
+    <w:p/>
+    <w:p>
+      <w:r>
+        <w:t>Statistics:</w:t>
+      </w:r>
+    </w:p>
+    <w:p>
+      <w:r>
+        <w:t>Wie viele Anfragen verschickt worden sind</w:t>
+      </w:r>
+    </w:p>
+    <w:p>
+      <w:r>
+        <w:t>Tortendiagramm von Tutoren pro Klasse</w:t>
+      </w:r>
+    </w:p>
+    <w:p>
+      <w:r>
+        <w:t>Verteilung männlich/weiblich</w:t>
+      </w:r>
+    </w:p>
+    <w:p>
+      <w:r>
+        <w:t>Welche klasse am meisten Anfrage verschickt</w:t>
+      </w:r>
+    </w:p>
+    <w:p>
+      <w:r>
+        <w:t>Welcher Tutor am öftesten Angeklickt wird</w:t>
+      </w:r>
+    </w:p>
+    <w:p>
+      <w:r>
+        <w:t>Nach welchem Fach am öftesten gefiltert wird</w:t>
+      </w:r>
+    </w:p>
+    <w:p>
+      <w:r>
+        <w:lastRenderedPageBreak/>
+        <w:t>Monate mit den meisten Anfragen</w:t>
+      </w:r>
+    </w:p>
+    <w:p>
+      <w:r>
+        <w:t>Abteilung mit den meisten Tutoren</w:t>
+      </w:r>
+    </w:p>
+    <w:p>
+      <w:r>
+        <w:t>Meistes Sortierkriterium</w:t>
+      </w:r>
+    </w:p>
+    <w:p>
+      <w:r>
+        <w:t>Lehrer mit den meisten Kommentaren</w:t>
+      </w:r>
+    </w:p>
+    <w:p>
+      <w:r>
+        <w:t>Durchschnittsbewertungen</w:t>
+      </w:r>
+    </w:p>
+    <w:p>
+      <w:r>
+        <w:t>Anzahl Bewertungen</w:t>
+      </w:r>
+    </w:p>
+    <w:p>
       <w:bookmarkStart w:id="0" w:name="_GoBack"/>
       <w:bookmarkEnd w:id="0"/>
-    </w:p>
-    <w:p>
-      <w:pPr>
-        <w:pStyle w:val="Listenabsatz"/>
-        <w:numPr>
-          <w:ilvl w:val="0"/>
-          <w:numId w:val="2"/>
-        </w:numPr>
-      </w:pPr>
     </w:p>
     <w:sectPr>
       <w:pgSz w:w="11906" w:h="16838"/>
@@ -781,6 +609,56 @@
     </w:sectPr>
   </w:body>
 </w:document>
+</file>
+
+<file path=word/endnotes.xml><?xml version="1.0" encoding="utf-8"?>
+<w:endnotes xmlns:wpc="http://schemas.microsoft.com/office/word/2010/wordprocessingCanvas" xmlns:mc="http://schemas.openxmlformats.org/markup-compatibility/2006" xmlns:o="urn:schemas-microsoft-com:office:office" xmlns:r="http://schemas.openxmlformats.org/officeDocument/2006/relationships" xmlns:m="http://schemas.openxmlformats.org/officeDocument/2006/math" xmlns:v="urn:schemas-microsoft-com:vml" xmlns:wp14="http://schemas.microsoft.com/office/word/2010/wordprocessingDrawing" xmlns:wp="http://schemas.openxmlformats.org/drawingml/2006/wordprocessingDrawing" xmlns:w10="urn:schemas-microsoft-com:office:word" xmlns:w="http://schemas.openxmlformats.org/wordprocessingml/2006/main" xmlns:w14="http://schemas.microsoft.com/office/word/2010/wordml" xmlns:w15="http://schemas.microsoft.com/office/word/2012/wordml" xmlns:wpg="http://schemas.microsoft.com/office/word/2010/wordprocessingGroup" xmlns:wpi="http://schemas.microsoft.com/office/word/2010/wordprocessingInk" xmlns:wne="http://schemas.microsoft.com/office/word/2006/wordml" xmlns:wps="http://schemas.microsoft.com/office/word/2010/wordprocessingShape" mc:Ignorable="w14 w15 wp14">
+  <w:endnote w:type="separator" w:id="-1">
+    <w:p>
+      <w:pPr>
+        <w:spacing w:after="0" w:line="240" w:lineRule="auto"/>
+      </w:pPr>
+      <w:r>
+        <w:separator/>
+      </w:r>
+    </w:p>
+  </w:endnote>
+  <w:endnote w:type="continuationSeparator" w:id="0">
+    <w:p>
+      <w:pPr>
+        <w:spacing w:after="0" w:line="240" w:lineRule="auto"/>
+      </w:pPr>
+      <w:r>
+        <w:continuationSeparator/>
+      </w:r>
+    </w:p>
+  </w:endnote>
+</w:endnotes>
+</file>
+
+<file path=word/footnotes.xml><?xml version="1.0" encoding="utf-8"?>
+<w:footnotes xmlns:wpc="http://schemas.microsoft.com/office/word/2010/wordprocessingCanvas" xmlns:mc="http://schemas.openxmlformats.org/markup-compatibility/2006" xmlns:o="urn:schemas-microsoft-com:office:office" xmlns:r="http://schemas.openxmlformats.org/officeDocument/2006/relationships" xmlns:m="http://schemas.openxmlformats.org/officeDocument/2006/math" xmlns:v="urn:schemas-microsoft-com:vml" xmlns:wp14="http://schemas.microsoft.com/office/word/2010/wordprocessingDrawing" xmlns:wp="http://schemas.openxmlformats.org/drawingml/2006/wordprocessingDrawing" xmlns:w10="urn:schemas-microsoft-com:office:word" xmlns:w="http://schemas.openxmlformats.org/wordprocessingml/2006/main" xmlns:w14="http://schemas.microsoft.com/office/word/2010/wordml" xmlns:w15="http://schemas.microsoft.com/office/word/2012/wordml" xmlns:wpg="http://schemas.microsoft.com/office/word/2010/wordprocessingGroup" xmlns:wpi="http://schemas.microsoft.com/office/word/2010/wordprocessingInk" xmlns:wne="http://schemas.microsoft.com/office/word/2006/wordml" xmlns:wps="http://schemas.microsoft.com/office/word/2010/wordprocessingShape" mc:Ignorable="w14 w15 wp14">
+  <w:footnote w:type="separator" w:id="-1">
+    <w:p>
+      <w:pPr>
+        <w:spacing w:after="0" w:line="240" w:lineRule="auto"/>
+      </w:pPr>
+      <w:r>
+        <w:separator/>
+      </w:r>
+    </w:p>
+  </w:footnote>
+  <w:footnote w:type="continuationSeparator" w:id="0">
+    <w:p>
+      <w:pPr>
+        <w:spacing w:after="0" w:line="240" w:lineRule="auto"/>
+      </w:pPr>
+      <w:r>
+        <w:continuationSeparator/>
+      </w:r>
+    </w:p>
+  </w:footnote>
+</w:footnotes>
 </file>
 
 <file path=word/numbering.xml><?xml version="1.0" encoding="utf-8"?>
@@ -1455,6 +1333,56 @@
       <w:contextualSpacing/>
     </w:pPr>
   </w:style>
+  <w:style w:type="paragraph" w:styleId="Kopfzeile">
+    <w:name w:val="header"/>
+    <w:basedOn w:val="Standard"/>
+    <w:link w:val="KopfzeileZchn"/>
+    <w:uiPriority w:val="99"/>
+    <w:unhideWhenUsed/>
+    <w:rsid w:val="00CA4C84"/>
+    <w:pPr>
+      <w:tabs>
+        <w:tab w:val="center" w:pos="4536"/>
+        <w:tab w:val="right" w:pos="9072"/>
+      </w:tabs>
+      <w:spacing w:after="0" w:line="240" w:lineRule="auto"/>
+    </w:pPr>
+  </w:style>
+  <w:style w:type="character" w:customStyle="1" w:styleId="KopfzeileZchn">
+    <w:name w:val="Kopfzeile Zchn"/>
+    <w:basedOn w:val="Absatz-Standardschriftart"/>
+    <w:link w:val="Kopfzeile"/>
+    <w:uiPriority w:val="99"/>
+    <w:rsid w:val="00CA4C84"/>
+    <w:rPr>
+      <w:lang w:val="de-AT"/>
+    </w:rPr>
+  </w:style>
+  <w:style w:type="paragraph" w:styleId="Fuzeile">
+    <w:name w:val="footer"/>
+    <w:basedOn w:val="Standard"/>
+    <w:link w:val="FuzeileZchn"/>
+    <w:uiPriority w:val="99"/>
+    <w:unhideWhenUsed/>
+    <w:rsid w:val="00CA4C84"/>
+    <w:pPr>
+      <w:tabs>
+        <w:tab w:val="center" w:pos="4536"/>
+        <w:tab w:val="right" w:pos="9072"/>
+      </w:tabs>
+      <w:spacing w:after="0" w:line="240" w:lineRule="auto"/>
+    </w:pPr>
+  </w:style>
+  <w:style w:type="character" w:customStyle="1" w:styleId="FuzeileZchn">
+    <w:name w:val="Fußzeile Zchn"/>
+    <w:basedOn w:val="Absatz-Standardschriftart"/>
+    <w:link w:val="Fuzeile"/>
+    <w:uiPriority w:val="99"/>
+    <w:rsid w:val="00CA4C84"/>
+    <w:rPr>
+      <w:lang w:val="de-AT"/>
+    </w:rPr>
+  </w:style>
 </w:styles>
 </file>
 

</xml_diff>

<commit_message>
mail to all tutors, mail when tutor is accepted
</commit_message>
<xml_diff>
--- a/01_Planning/Planning_for_final_release.docx
+++ b/01_Planning/Planning_for_final_release.docx
@@ -197,7 +197,21 @@
         <w:rPr>
           <w:lang w:val="en-AU"/>
         </w:rPr>
-        <w:t>Planned storypoints:</w:t>
+        <w:t xml:space="preserve">Planned </w:t>
+      </w:r>
+      <w:proofErr w:type="spellStart"/>
+      <w:r>
+        <w:rPr>
+          <w:lang w:val="en-AU"/>
+        </w:rPr>
+        <w:t>storypoints</w:t>
+      </w:r>
+      <w:proofErr w:type="spellEnd"/>
+      <w:r>
+        <w:rPr>
+          <w:lang w:val="en-AU"/>
+        </w:rPr>
+        <w:t>:</w:t>
       </w:r>
     </w:p>
     <w:p>
@@ -224,8 +238,17 @@
           <w:color w:val="00B050"/>
           <w:lang w:val="en-AU"/>
         </w:rPr>
-        <w:t xml:space="preserve"> eva</w:t>
-      </w:r>
+        <w:t xml:space="preserve"> </w:t>
+      </w:r>
+      <w:proofErr w:type="spellStart"/>
+      <w:r>
+        <w:rPr>
+          <w:color w:val="00B050"/>
+          <w:lang w:val="en-AU"/>
+        </w:rPr>
+        <w:t>eva</w:t>
+      </w:r>
+      <w:proofErr w:type="spellEnd"/>
     </w:p>
     <w:p>
       <w:pPr>
@@ -244,20 +267,43 @@
           <w:color w:val="00B050"/>
           <w:lang w:val="en-AU"/>
         </w:rPr>
-        <w:t>Admin can accept reject review eva</w:t>
-      </w:r>
-    </w:p>
-    <w:p>
-      <w:pPr>
-        <w:rPr>
-          <w:lang w:val="en-AU"/>
-        </w:rPr>
-      </w:pPr>
-      <w:r>
-        <w:rPr>
-          <w:lang w:val="en-AU"/>
-        </w:rPr>
-        <w:t>Other things todo:</w:t>
+        <w:t xml:space="preserve">Admin can accept reject review </w:t>
+      </w:r>
+      <w:proofErr w:type="spellStart"/>
+      <w:r>
+        <w:rPr>
+          <w:color w:val="00B050"/>
+          <w:lang w:val="en-AU"/>
+        </w:rPr>
+        <w:t>eva</w:t>
+      </w:r>
+      <w:proofErr w:type="spellEnd"/>
+    </w:p>
+    <w:p>
+      <w:pPr>
+        <w:rPr>
+          <w:lang w:val="en-AU"/>
+        </w:rPr>
+      </w:pPr>
+      <w:r>
+        <w:rPr>
+          <w:lang w:val="en-AU"/>
+        </w:rPr>
+        <w:t xml:space="preserve">Other things </w:t>
+      </w:r>
+      <w:proofErr w:type="spellStart"/>
+      <w:r>
+        <w:rPr>
+          <w:lang w:val="en-AU"/>
+        </w:rPr>
+        <w:t>todo</w:t>
+      </w:r>
+      <w:proofErr w:type="spellEnd"/>
+      <w:r>
+        <w:rPr>
+          <w:lang w:val="en-AU"/>
+        </w:rPr>
+        <w:t>:</w:t>
       </w:r>
     </w:p>
     <w:p>
@@ -272,6 +318,7 @@
           <w:lang w:val="en-AU"/>
         </w:rPr>
       </w:pPr>
+      <w:proofErr w:type="spellStart"/>
       <w:r>
         <w:rPr>
           <w:color w:val="00B050"/>
@@ -279,6 +326,7 @@
         </w:rPr>
         <w:t>config</w:t>
       </w:r>
+      <w:proofErr w:type="spellEnd"/>
       <w:r>
         <w:rPr>
           <w:color w:val="00B050"/>
@@ -394,12 +442,21 @@
           <w:lang w:val="en-AU"/>
         </w:rPr>
       </w:pPr>
+      <w:proofErr w:type="spellStart"/>
       <w:r>
         <w:rPr>
           <w:color w:val="00B050"/>
           <w:lang w:val="en-AU"/>
         </w:rPr>
-        <w:t>Todos in code</w:t>
+        <w:t>Todos</w:t>
+      </w:r>
+      <w:proofErr w:type="spellEnd"/>
+      <w:r>
+        <w:rPr>
+          <w:color w:val="00B050"/>
+          <w:lang w:val="en-AU"/>
+        </w:rPr>
+        <w:t xml:space="preserve"> in code</w:t>
       </w:r>
     </w:p>
     <w:p>
@@ -414,13 +471,47 @@
           <w:lang w:val="en-AU"/>
         </w:rPr>
       </w:pPr>
-      <w:r>
-        <w:rPr>
-          <w:color w:val="0070C0"/>
-          <w:lang w:val="en-AU"/>
-        </w:rPr>
-        <w:t>Verschiedene Bilder Startseite</w:t>
-      </w:r>
+      <w:proofErr w:type="spellStart"/>
+      <w:r>
+        <w:rPr>
+          <w:color w:val="0070C0"/>
+          <w:lang w:val="en-AU"/>
+        </w:rPr>
+        <w:t>Verschiedene</w:t>
+      </w:r>
+      <w:proofErr w:type="spellEnd"/>
+      <w:r>
+        <w:rPr>
+          <w:color w:val="0070C0"/>
+          <w:lang w:val="en-AU"/>
+        </w:rPr>
+        <w:t xml:space="preserve"> </w:t>
+      </w:r>
+      <w:proofErr w:type="spellStart"/>
+      <w:r>
+        <w:rPr>
+          <w:color w:val="0070C0"/>
+          <w:lang w:val="en-AU"/>
+        </w:rPr>
+        <w:t>Bilder</w:t>
+      </w:r>
+      <w:proofErr w:type="spellEnd"/>
+      <w:r>
+        <w:rPr>
+          <w:color w:val="0070C0"/>
+          <w:lang w:val="en-AU"/>
+        </w:rPr>
+        <w:t xml:space="preserve"> </w:t>
+      </w:r>
+      <w:proofErr w:type="spellStart"/>
+      <w:r>
+        <w:rPr>
+          <w:color w:val="0070C0"/>
+          <w:lang w:val="en-AU"/>
+        </w:rPr>
+        <w:t>Startseite</w:t>
+      </w:r>
+      <w:proofErr w:type="spellEnd"/>
     </w:p>
     <w:p>
       <w:pPr>
@@ -433,12 +524,56 @@
           <w:color w:val="0070C0"/>
         </w:rPr>
       </w:pPr>
-      <w:r>
-        <w:rPr>
-          <w:color w:val="0070C0"/>
-        </w:rPr>
-        <w:t>Cmd/strg taste bei fächer auswahl</w:t>
-      </w:r>
+      <w:proofErr w:type="spellStart"/>
+      <w:r>
+        <w:rPr>
+          <w:color w:val="0070C0"/>
+        </w:rPr>
+        <w:t>Cmd</w:t>
+      </w:r>
+      <w:proofErr w:type="spellEnd"/>
+      <w:r>
+        <w:rPr>
+          <w:color w:val="0070C0"/>
+        </w:rPr>
+        <w:t>/</w:t>
+      </w:r>
+      <w:proofErr w:type="spellStart"/>
+      <w:r>
+        <w:rPr>
+          <w:color w:val="0070C0"/>
+        </w:rPr>
+        <w:t>strg</w:t>
+      </w:r>
+      <w:proofErr w:type="spellEnd"/>
+      <w:r>
+        <w:rPr>
+          <w:color w:val="0070C0"/>
+        </w:rPr>
+        <w:t xml:space="preserve"> taste bei </w:t>
+      </w:r>
+      <w:proofErr w:type="spellStart"/>
+      <w:r>
+        <w:rPr>
+          <w:color w:val="0070C0"/>
+        </w:rPr>
+        <w:t>fächer</w:t>
+      </w:r>
+      <w:proofErr w:type="spellEnd"/>
+      <w:r>
+        <w:rPr>
+          <w:color w:val="0070C0"/>
+        </w:rPr>
+        <w:t xml:space="preserve"> </w:t>
+      </w:r>
+      <w:proofErr w:type="spellStart"/>
+      <w:r>
+        <w:rPr>
+          <w:color w:val="0070C0"/>
+        </w:rPr>
+        <w:t>auswahl</w:t>
+      </w:r>
+      <w:proofErr w:type="spellEnd"/>
     </w:p>
     <w:p>
       <w:pPr>
@@ -455,7 +590,21 @@
         <w:rPr>
           <w:color w:val="00B050"/>
         </w:rPr>
-        <w:t>Oben namen anzeigen</w:t>
+        <w:t xml:space="preserve">Oben </w:t>
+      </w:r>
+      <w:proofErr w:type="spellStart"/>
+      <w:r>
+        <w:rPr>
+          <w:color w:val="00B050"/>
+        </w:rPr>
+        <w:t>namen</w:t>
+      </w:r>
+      <w:proofErr w:type="spellEnd"/>
+      <w:r>
+        <w:rPr>
+          <w:color w:val="00B050"/>
+        </w:rPr>
+        <w:t xml:space="preserve"> anzeigen</w:t>
       </w:r>
     </w:p>
     <w:p>
@@ -473,7 +622,21 @@
         <w:rPr>
           <w:color w:val="0070C0"/>
         </w:rPr>
-        <w:t>Wenn man bestätigt wird, email schicken</w:t>
+        <w:t xml:space="preserve">Wenn man bestätigt wird, </w:t>
+      </w:r>
+      <w:proofErr w:type="spellStart"/>
+      <w:r>
+        <w:rPr>
+          <w:color w:val="0070C0"/>
+        </w:rPr>
+        <w:t>email</w:t>
+      </w:r>
+      <w:proofErr w:type="spellEnd"/>
+      <w:r>
+        <w:rPr>
+          <w:color w:val="0070C0"/>
+        </w:rPr>
+        <w:t xml:space="preserve"> schicken</w:t>
       </w:r>
     </w:p>
     <w:p>
@@ -491,8 +654,72 @@
         <w:rPr>
           <w:color w:val="0070C0"/>
         </w:rPr>
-        <w:t>Nur jpg bild vorher info, bei fach rote fehlermeldung</w:t>
-      </w:r>
+        <w:t xml:space="preserve">Nur </w:t>
+      </w:r>
+      <w:proofErr w:type="spellStart"/>
+      <w:r>
+        <w:rPr>
+          <w:color w:val="0070C0"/>
+        </w:rPr>
+        <w:t>jpg</w:t>
+      </w:r>
+      <w:proofErr w:type="spellEnd"/>
+      <w:r>
+        <w:rPr>
+          <w:color w:val="0070C0"/>
+        </w:rPr>
+        <w:t xml:space="preserve"> </w:t>
+      </w:r>
+      <w:proofErr w:type="spellStart"/>
+      <w:r>
+        <w:rPr>
+          <w:color w:val="0070C0"/>
+        </w:rPr>
+        <w:t>bild</w:t>
+      </w:r>
+      <w:proofErr w:type="spellEnd"/>
+      <w:r>
+        <w:rPr>
+          <w:color w:val="0070C0"/>
+        </w:rPr>
+        <w:t xml:space="preserve"> vorher </w:t>
+      </w:r>
+      <w:proofErr w:type="spellStart"/>
+      <w:r>
+        <w:rPr>
+          <w:color w:val="0070C0"/>
+        </w:rPr>
+        <w:t>info</w:t>
+      </w:r>
+      <w:proofErr w:type="spellEnd"/>
+      <w:r>
+        <w:rPr>
+          <w:color w:val="0070C0"/>
+        </w:rPr>
+        <w:t xml:space="preserve">, bei </w:t>
+      </w:r>
+      <w:proofErr w:type="spellStart"/>
+      <w:r>
+        <w:rPr>
+          <w:color w:val="0070C0"/>
+        </w:rPr>
+        <w:t>fach</w:t>
+      </w:r>
+      <w:proofErr w:type="spellEnd"/>
+      <w:r>
+        <w:rPr>
+          <w:color w:val="0070C0"/>
+        </w:rPr>
+        <w:t xml:space="preserve"> rote </w:t>
+      </w:r>
+      <w:proofErr w:type="spellStart"/>
+      <w:r>
+        <w:rPr>
+          <w:color w:val="0070C0"/>
+        </w:rPr>
+        <w:t>fehlermeldung</w:t>
+      </w:r>
+      <w:proofErr w:type="spellEnd"/>
     </w:p>
     <w:p>
       <w:pPr>
@@ -509,7 +736,21 @@
         <w:rPr>
           <w:color w:val="0070C0"/>
         </w:rPr>
-        <w:t>Kontaktiere uns name auslesen</w:t>
+        <w:t xml:space="preserve">Kontaktiere uns </w:t>
+      </w:r>
+      <w:proofErr w:type="spellStart"/>
+      <w:r>
+        <w:rPr>
+          <w:color w:val="0070C0"/>
+        </w:rPr>
+        <w:t>name</w:t>
+      </w:r>
+      <w:proofErr w:type="spellEnd"/>
+      <w:r>
+        <w:rPr>
+          <w:color w:val="0070C0"/>
+        </w:rPr>
+        <w:t xml:space="preserve"> auslesen</w:t>
       </w:r>
     </w:p>
     <w:p>
@@ -532,74 +773,335 @@
     </w:p>
     <w:p/>
     <w:p>
-      <w:r>
-        <w:t>Statistics:</w:t>
-      </w:r>
-    </w:p>
-    <w:p>
+      <w:proofErr w:type="spellStart"/>
+      <w:r>
+        <w:t>Statistics</w:t>
+      </w:r>
+      <w:proofErr w:type="spellEnd"/>
+      <w:r>
+        <w:t>:</w:t>
+      </w:r>
+    </w:p>
+    <w:p>
+      <w:r>
+        <w:t xml:space="preserve">Anfragen: </w:t>
+      </w:r>
+    </w:p>
+    <w:p>
+      <w:pPr>
+        <w:pStyle w:val="Listenabsatz"/>
+        <w:numPr>
+          <w:ilvl w:val="0"/>
+          <w:numId w:val="3"/>
+        </w:numPr>
+      </w:pPr>
       <w:r>
         <w:t>Wie viele Anfragen verschickt worden sind</w:t>
       </w:r>
-    </w:p>
-    <w:p>
-      <w:r>
-        <w:t>Tortendiagramm von Tutoren pro Klasse</w:t>
-      </w:r>
-    </w:p>
-    <w:p>
+      <w:r>
+        <w:t xml:space="preserve"> (Zahl)</w:t>
+      </w:r>
+    </w:p>
+    <w:p>
+      <w:pPr>
+        <w:pStyle w:val="Listenabsatz"/>
+        <w:numPr>
+          <w:ilvl w:val="0"/>
+          <w:numId w:val="3"/>
+        </w:numPr>
+      </w:pPr>
+      <w:r>
+        <w:t>Welche klasse am meisten Anfrage verschickt</w:t>
+      </w:r>
+      <w:r>
+        <w:t xml:space="preserve"> (Liste, 5 beste)</w:t>
+      </w:r>
+    </w:p>
+    <w:p>
+      <w:pPr>
+        <w:pStyle w:val="Listenabsatz"/>
+        <w:numPr>
+          <w:ilvl w:val="0"/>
+          <w:numId w:val="3"/>
+        </w:numPr>
+      </w:pPr>
+      <w:r>
+        <w:t>Welcher Tutor am öftesten angefragt wird</w:t>
+      </w:r>
+      <w:r>
+        <w:t xml:space="preserve"> (Text)</w:t>
+      </w:r>
+    </w:p>
+    <w:p>
+      <w:pPr>
+        <w:pStyle w:val="Listenabsatz"/>
+        <w:numPr>
+          <w:ilvl w:val="0"/>
+          <w:numId w:val="3"/>
+        </w:numPr>
+      </w:pPr>
+      <w:r>
+        <w:t>Monate mit den meisten Anfragen</w:t>
+      </w:r>
+      <w:r>
+        <w:t xml:space="preserve"> (Balkendiagramm)</w:t>
+      </w:r>
+    </w:p>
+    <w:p>
+      <w:pPr>
+        <w:pStyle w:val="Listenabsatz"/>
+        <w:numPr>
+          <w:ilvl w:val="0"/>
+          <w:numId w:val="3"/>
+        </w:numPr>
+      </w:pPr>
+      <w:r>
+        <w:t>Anfragen an Tutor mit Bild, ohne Bild</w:t>
+      </w:r>
+      <w:r>
+        <w:t xml:space="preserve"> (Tortendiagramm)</w:t>
+      </w:r>
+    </w:p>
+    <w:p>
+      <w:r>
+        <w:t>Tutoren:</w:t>
+      </w:r>
+    </w:p>
+    <w:p>
+      <w:pPr>
+        <w:pStyle w:val="Listenabsatz"/>
+        <w:numPr>
+          <w:ilvl w:val="0"/>
+          <w:numId w:val="3"/>
+        </w:numPr>
+      </w:pPr>
+      <w:r>
+        <w:lastRenderedPageBreak/>
+        <w:t>Tutoren pro Klasse</w:t>
+      </w:r>
+      <w:r>
+        <w:t xml:space="preserve"> (Balkendiagramm)</w:t>
+      </w:r>
+    </w:p>
+    <w:p>
+      <w:pPr>
+        <w:pStyle w:val="Listenabsatz"/>
+        <w:numPr>
+          <w:ilvl w:val="0"/>
+          <w:numId w:val="3"/>
+        </w:numPr>
+      </w:pPr>
       <w:r>
         <w:t>Verteilung männlich/weiblich</w:t>
       </w:r>
-    </w:p>
-    <w:p>
-      <w:r>
-        <w:t>Welche klasse am meisten Anfrage verschickt</w:t>
-      </w:r>
-    </w:p>
-    <w:p>
-      <w:r>
-        <w:t>Welcher Tutor am öftesten Angeklickt wird</w:t>
-      </w:r>
-    </w:p>
-    <w:p>
+      <w:r>
+        <w:t xml:space="preserve"> (Tortendiagramm)</w:t>
+      </w:r>
+    </w:p>
+    <w:p>
+      <w:pPr>
+        <w:pStyle w:val="Listenabsatz"/>
+        <w:numPr>
+          <w:ilvl w:val="0"/>
+          <w:numId w:val="3"/>
+        </w:numPr>
+      </w:pPr>
+      <w:r>
+        <w:t>Abteilung mit den meisten Tutoren</w:t>
+      </w:r>
+      <w:r>
+        <w:t xml:space="preserve"> (Text)</w:t>
+      </w:r>
+    </w:p>
+    <w:p>
+      <w:pPr>
+        <w:pStyle w:val="Listenabsatz"/>
+        <w:numPr>
+          <w:ilvl w:val="0"/>
+          <w:numId w:val="3"/>
+        </w:numPr>
+      </w:pPr>
+      <w:r>
+        <w:t>Anzahl Tutoren</w:t>
+      </w:r>
+      <w:r>
+        <w:t xml:space="preserve"> (Zahl)</w:t>
+      </w:r>
+    </w:p>
+    <w:p>
+      <w:pPr>
+        <w:pStyle w:val="Listenabsatz"/>
+        <w:numPr>
+          <w:ilvl w:val="0"/>
+          <w:numId w:val="3"/>
+        </w:numPr>
+      </w:pPr>
+      <w:r>
+        <w:t>Wie viele Tutoren verwenden ein Bild</w:t>
+      </w:r>
+      <w:r>
+        <w:t xml:space="preserve"> (Prozentzahl)</w:t>
+      </w:r>
+    </w:p>
+    <w:p>
+      <w:r>
+        <w:t>Filtern &amp; Sortieren:</w:t>
+      </w:r>
+    </w:p>
+    <w:p>
+      <w:pPr>
+        <w:pStyle w:val="Listenabsatz"/>
+        <w:numPr>
+          <w:ilvl w:val="0"/>
+          <w:numId w:val="4"/>
+        </w:numPr>
+      </w:pPr>
       <w:r>
         <w:t>Nach welchem Fach am öftesten gefiltert wird</w:t>
       </w:r>
-    </w:p>
-    <w:p>
-      <w:r>
-        <w:lastRenderedPageBreak/>
-        <w:t>Monate mit den meisten Anfragen</w:t>
-      </w:r>
-    </w:p>
-    <w:p>
-      <w:r>
-        <w:t>Abteilung mit den meisten Tutoren</w:t>
-      </w:r>
-    </w:p>
-    <w:p>
+      <w:r>
+        <w:t xml:space="preserve"> (Text)</w:t>
+      </w:r>
+    </w:p>
+    <w:p>
+      <w:pPr>
+        <w:pStyle w:val="Listenabsatz"/>
+        <w:numPr>
+          <w:ilvl w:val="0"/>
+          <w:numId w:val="4"/>
+        </w:numPr>
+      </w:pPr>
       <w:r>
         <w:t>Meistes Sortierkriterium</w:t>
       </w:r>
-    </w:p>
-    <w:p>
+      <w:r>
+        <w:t xml:space="preserve"> (Text)</w:t>
+      </w:r>
+    </w:p>
+    <w:p>
+      <w:r>
+        <w:t>Kommentare:</w:t>
+      </w:r>
+    </w:p>
+    <w:p>
+      <w:pPr>
+        <w:pStyle w:val="Listenabsatz"/>
+        <w:numPr>
+          <w:ilvl w:val="0"/>
+          <w:numId w:val="6"/>
+        </w:numPr>
+      </w:pPr>
       <w:r>
         <w:t>Lehrer mit den meisten Kommentaren</w:t>
       </w:r>
-    </w:p>
-    <w:p>
+      <w:r>
+        <w:t xml:space="preserve"> (Text)</w:t>
+      </w:r>
+    </w:p>
+    <w:p>
+      <w:r>
+        <w:t>Bewertungen:</w:t>
+      </w:r>
+    </w:p>
+    <w:p>
+      <w:pPr>
+        <w:pStyle w:val="Listenabsatz"/>
+        <w:numPr>
+          <w:ilvl w:val="0"/>
+          <w:numId w:val="5"/>
+        </w:numPr>
+      </w:pPr>
       <w:r>
         <w:t>Durchschnittsbewertungen</w:t>
       </w:r>
-    </w:p>
-    <w:p>
-      <w:r>
-        <w:t>Anzahl Bewertungen</w:t>
-      </w:r>
-    </w:p>
-    <w:p>
+      <w:r>
+        <w:t xml:space="preserve"> Wert</w:t>
+      </w:r>
+      <w:r>
+        <w:t xml:space="preserve"> (Text)</w:t>
+      </w:r>
+    </w:p>
+    <w:p>
+      <w:pPr>
+        <w:pStyle w:val="Listenabsatz"/>
+        <w:numPr>
+          <w:ilvl w:val="0"/>
+          <w:numId w:val="5"/>
+        </w:numPr>
+      </w:pPr>
+      <w:r>
+        <w:t>A</w:t>
+      </w:r>
+      <w:r>
+        <w:t>nzahl Bewertungen</w:t>
+      </w:r>
+      <w:r>
+        <w:t xml:space="preserve"> (Zahl)</w:t>
+      </w:r>
+    </w:p>
+    <w:p>
+      <w:pPr>
+        <w:pStyle w:val="Listenabsatz"/>
+        <w:numPr>
+          <w:ilvl w:val="0"/>
+          <w:numId w:val="5"/>
+        </w:numPr>
+      </w:pPr>
+      <w:r>
+        <w:t>Jeder Tutor hat im Schnitt x Bewertungen (Zahl)</w:t>
+      </w:r>
       <w:bookmarkStart w:id="0" w:name="_GoBack"/>
       <w:bookmarkEnd w:id="0"/>
+    </w:p>
+    <w:p>
+      <w:r>
+        <w:t>Sonstiges:</w:t>
+      </w:r>
+    </w:p>
+    <w:p>
+      <w:pPr>
+        <w:pStyle w:val="Listenabsatz"/>
+        <w:numPr>
+          <w:ilvl w:val="0"/>
+          <w:numId w:val="7"/>
+        </w:numPr>
+      </w:pPr>
+      <w:r>
+        <w:t>Wie viele Prozent der Tutoren werden akzeptiert</w:t>
+      </w:r>
+      <w:r>
+        <w:t xml:space="preserve"> (Balkendiagramm)</w:t>
+      </w:r>
+    </w:p>
+    <w:p>
+      <w:pPr>
+        <w:pStyle w:val="Listenabsatz"/>
+        <w:numPr>
+          <w:ilvl w:val="0"/>
+          <w:numId w:val="7"/>
+        </w:numPr>
+      </w:pPr>
+      <w:r>
+        <w:t>Wie viele Prozent der Bewertungen werden akzeptiert</w:t>
+      </w:r>
+      <w:r>
+        <w:t xml:space="preserve"> (Balkendiagramm)</w:t>
+      </w:r>
+    </w:p>
+    <w:p>
+      <w:pPr>
+        <w:pStyle w:val="Listenabsatz"/>
+        <w:numPr>
+          <w:ilvl w:val="0"/>
+          <w:numId w:val="7"/>
+        </w:numPr>
+      </w:pPr>
+      <w:r>
+        <w:t>Bisher gesendete Kontaktemails</w:t>
+      </w:r>
+      <w:r>
+        <w:t xml:space="preserve"> (Zahl)</w:t>
+      </w:r>
     </w:p>
     <w:sectPr>
       <w:pgSz w:w="11906" w:h="16838"/>
@@ -664,6 +1166,232 @@
 <file path=word/numbering.xml><?xml version="1.0" encoding="utf-8"?>
 <w:numbering xmlns:wpc="http://schemas.microsoft.com/office/word/2010/wordprocessingCanvas" xmlns:mc="http://schemas.openxmlformats.org/markup-compatibility/2006" xmlns:o="urn:schemas-microsoft-com:office:office" xmlns:r="http://schemas.openxmlformats.org/officeDocument/2006/relationships" xmlns:m="http://schemas.openxmlformats.org/officeDocument/2006/math" xmlns:v="urn:schemas-microsoft-com:vml" xmlns:wp14="http://schemas.microsoft.com/office/word/2010/wordprocessingDrawing" xmlns:wp="http://schemas.openxmlformats.org/drawingml/2006/wordprocessingDrawing" xmlns:w10="urn:schemas-microsoft-com:office:word" xmlns:w="http://schemas.openxmlformats.org/wordprocessingml/2006/main" xmlns:w14="http://schemas.microsoft.com/office/word/2010/wordml" xmlns:w15="http://schemas.microsoft.com/office/word/2012/wordml" xmlns:wpg="http://schemas.microsoft.com/office/word/2010/wordprocessingGroup" xmlns:wpi="http://schemas.microsoft.com/office/word/2010/wordprocessingInk" xmlns:wne="http://schemas.microsoft.com/office/word/2006/wordml" xmlns:wps="http://schemas.microsoft.com/office/word/2010/wordprocessingShape" mc:Ignorable="w14 w15 wp14">
   <w:abstractNum w:abstractNumId="0" w15:restartNumberingAfterBreak="0">
+    <w:nsid w:val="15DE13D4"/>
+    <w:multiLevelType w:val="hybridMultilevel"/>
+    <w:tmpl w:val="B23A0276"/>
+    <w:lvl w:ilvl="0" w:tplc="0C090001">
+      <w:start w:val="1"/>
+      <w:numFmt w:val="bullet"/>
+      <w:lvlText w:val=""/>
+      <w:lvlJc w:val="left"/>
+      <w:pPr>
+        <w:ind w:left="720" w:hanging="360"/>
+      </w:pPr>
+      <w:rPr>
+        <w:rFonts w:ascii="Symbol" w:hAnsi="Symbol" w:hint="default"/>
+      </w:rPr>
+    </w:lvl>
+    <w:lvl w:ilvl="1" w:tplc="0C090003" w:tentative="1">
+      <w:start w:val="1"/>
+      <w:numFmt w:val="bullet"/>
+      <w:lvlText w:val="o"/>
+      <w:lvlJc w:val="left"/>
+      <w:pPr>
+        <w:ind w:left="1440" w:hanging="360"/>
+      </w:pPr>
+      <w:rPr>
+        <w:rFonts w:ascii="Courier New" w:hAnsi="Courier New" w:cs="Courier New" w:hint="default"/>
+      </w:rPr>
+    </w:lvl>
+    <w:lvl w:ilvl="2" w:tplc="0C090005" w:tentative="1">
+      <w:start w:val="1"/>
+      <w:numFmt w:val="bullet"/>
+      <w:lvlText w:val=""/>
+      <w:lvlJc w:val="left"/>
+      <w:pPr>
+        <w:ind w:left="2160" w:hanging="360"/>
+      </w:pPr>
+      <w:rPr>
+        <w:rFonts w:ascii="Wingdings" w:hAnsi="Wingdings" w:hint="default"/>
+      </w:rPr>
+    </w:lvl>
+    <w:lvl w:ilvl="3" w:tplc="0C090001" w:tentative="1">
+      <w:start w:val="1"/>
+      <w:numFmt w:val="bullet"/>
+      <w:lvlText w:val=""/>
+      <w:lvlJc w:val="left"/>
+      <w:pPr>
+        <w:ind w:left="2880" w:hanging="360"/>
+      </w:pPr>
+      <w:rPr>
+        <w:rFonts w:ascii="Symbol" w:hAnsi="Symbol" w:hint="default"/>
+      </w:rPr>
+    </w:lvl>
+    <w:lvl w:ilvl="4" w:tplc="0C090003" w:tentative="1">
+      <w:start w:val="1"/>
+      <w:numFmt w:val="bullet"/>
+      <w:lvlText w:val="o"/>
+      <w:lvlJc w:val="left"/>
+      <w:pPr>
+        <w:ind w:left="3600" w:hanging="360"/>
+      </w:pPr>
+      <w:rPr>
+        <w:rFonts w:ascii="Courier New" w:hAnsi="Courier New" w:cs="Courier New" w:hint="default"/>
+      </w:rPr>
+    </w:lvl>
+    <w:lvl w:ilvl="5" w:tplc="0C090005" w:tentative="1">
+      <w:start w:val="1"/>
+      <w:numFmt w:val="bullet"/>
+      <w:lvlText w:val=""/>
+      <w:lvlJc w:val="left"/>
+      <w:pPr>
+        <w:ind w:left="4320" w:hanging="360"/>
+      </w:pPr>
+      <w:rPr>
+        <w:rFonts w:ascii="Wingdings" w:hAnsi="Wingdings" w:hint="default"/>
+      </w:rPr>
+    </w:lvl>
+    <w:lvl w:ilvl="6" w:tplc="0C090001" w:tentative="1">
+      <w:start w:val="1"/>
+      <w:numFmt w:val="bullet"/>
+      <w:lvlText w:val=""/>
+      <w:lvlJc w:val="left"/>
+      <w:pPr>
+        <w:ind w:left="5040" w:hanging="360"/>
+      </w:pPr>
+      <w:rPr>
+        <w:rFonts w:ascii="Symbol" w:hAnsi="Symbol" w:hint="default"/>
+      </w:rPr>
+    </w:lvl>
+    <w:lvl w:ilvl="7" w:tplc="0C090003" w:tentative="1">
+      <w:start w:val="1"/>
+      <w:numFmt w:val="bullet"/>
+      <w:lvlText w:val="o"/>
+      <w:lvlJc w:val="left"/>
+      <w:pPr>
+        <w:ind w:left="5760" w:hanging="360"/>
+      </w:pPr>
+      <w:rPr>
+        <w:rFonts w:ascii="Courier New" w:hAnsi="Courier New" w:cs="Courier New" w:hint="default"/>
+      </w:rPr>
+    </w:lvl>
+    <w:lvl w:ilvl="8" w:tplc="0C090005" w:tentative="1">
+      <w:start w:val="1"/>
+      <w:numFmt w:val="bullet"/>
+      <w:lvlText w:val=""/>
+      <w:lvlJc w:val="left"/>
+      <w:pPr>
+        <w:ind w:left="6480" w:hanging="360"/>
+      </w:pPr>
+      <w:rPr>
+        <w:rFonts w:ascii="Wingdings" w:hAnsi="Wingdings" w:hint="default"/>
+      </w:rPr>
+    </w:lvl>
+  </w:abstractNum>
+  <w:abstractNum w:abstractNumId="1" w15:restartNumberingAfterBreak="0">
+    <w:nsid w:val="1F070916"/>
+    <w:multiLevelType w:val="hybridMultilevel"/>
+    <w:tmpl w:val="949A42CE"/>
+    <w:lvl w:ilvl="0" w:tplc="0C090001">
+      <w:start w:val="1"/>
+      <w:numFmt w:val="bullet"/>
+      <w:lvlText w:val=""/>
+      <w:lvlJc w:val="left"/>
+      <w:pPr>
+        <w:ind w:left="720" w:hanging="360"/>
+      </w:pPr>
+      <w:rPr>
+        <w:rFonts w:ascii="Symbol" w:hAnsi="Symbol" w:hint="default"/>
+      </w:rPr>
+    </w:lvl>
+    <w:lvl w:ilvl="1" w:tplc="0C090003" w:tentative="1">
+      <w:start w:val="1"/>
+      <w:numFmt w:val="bullet"/>
+      <w:lvlText w:val="o"/>
+      <w:lvlJc w:val="left"/>
+      <w:pPr>
+        <w:ind w:left="1440" w:hanging="360"/>
+      </w:pPr>
+      <w:rPr>
+        <w:rFonts w:ascii="Courier New" w:hAnsi="Courier New" w:cs="Courier New" w:hint="default"/>
+      </w:rPr>
+    </w:lvl>
+    <w:lvl w:ilvl="2" w:tplc="0C090005" w:tentative="1">
+      <w:start w:val="1"/>
+      <w:numFmt w:val="bullet"/>
+      <w:lvlText w:val=""/>
+      <w:lvlJc w:val="left"/>
+      <w:pPr>
+        <w:ind w:left="2160" w:hanging="360"/>
+      </w:pPr>
+      <w:rPr>
+        <w:rFonts w:ascii="Wingdings" w:hAnsi="Wingdings" w:hint="default"/>
+      </w:rPr>
+    </w:lvl>
+    <w:lvl w:ilvl="3" w:tplc="0C090001" w:tentative="1">
+      <w:start w:val="1"/>
+      <w:numFmt w:val="bullet"/>
+      <w:lvlText w:val=""/>
+      <w:lvlJc w:val="left"/>
+      <w:pPr>
+        <w:ind w:left="2880" w:hanging="360"/>
+      </w:pPr>
+      <w:rPr>
+        <w:rFonts w:ascii="Symbol" w:hAnsi="Symbol" w:hint="default"/>
+      </w:rPr>
+    </w:lvl>
+    <w:lvl w:ilvl="4" w:tplc="0C090003" w:tentative="1">
+      <w:start w:val="1"/>
+      <w:numFmt w:val="bullet"/>
+      <w:lvlText w:val="o"/>
+      <w:lvlJc w:val="left"/>
+      <w:pPr>
+        <w:ind w:left="3600" w:hanging="360"/>
+      </w:pPr>
+      <w:rPr>
+        <w:rFonts w:ascii="Courier New" w:hAnsi="Courier New" w:cs="Courier New" w:hint="default"/>
+      </w:rPr>
+    </w:lvl>
+    <w:lvl w:ilvl="5" w:tplc="0C090005" w:tentative="1">
+      <w:start w:val="1"/>
+      <w:numFmt w:val="bullet"/>
+      <w:lvlText w:val=""/>
+      <w:lvlJc w:val="left"/>
+      <w:pPr>
+        <w:ind w:left="4320" w:hanging="360"/>
+      </w:pPr>
+      <w:rPr>
+        <w:rFonts w:ascii="Wingdings" w:hAnsi="Wingdings" w:hint="default"/>
+      </w:rPr>
+    </w:lvl>
+    <w:lvl w:ilvl="6" w:tplc="0C090001" w:tentative="1">
+      <w:start w:val="1"/>
+      <w:numFmt w:val="bullet"/>
+      <w:lvlText w:val=""/>
+      <w:lvlJc w:val="left"/>
+      <w:pPr>
+        <w:ind w:left="5040" w:hanging="360"/>
+      </w:pPr>
+      <w:rPr>
+        <w:rFonts w:ascii="Symbol" w:hAnsi="Symbol" w:hint="default"/>
+      </w:rPr>
+    </w:lvl>
+    <w:lvl w:ilvl="7" w:tplc="0C090003" w:tentative="1">
+      <w:start w:val="1"/>
+      <w:numFmt w:val="bullet"/>
+      <w:lvlText w:val="o"/>
+      <w:lvlJc w:val="left"/>
+      <w:pPr>
+        <w:ind w:left="5760" w:hanging="360"/>
+      </w:pPr>
+      <w:rPr>
+        <w:rFonts w:ascii="Courier New" w:hAnsi="Courier New" w:cs="Courier New" w:hint="default"/>
+      </w:rPr>
+    </w:lvl>
+    <w:lvl w:ilvl="8" w:tplc="0C090005" w:tentative="1">
+      <w:start w:val="1"/>
+      <w:numFmt w:val="bullet"/>
+      <w:lvlText w:val=""/>
+      <w:lvlJc w:val="left"/>
+      <w:pPr>
+        <w:ind w:left="6480" w:hanging="360"/>
+      </w:pPr>
+      <w:rPr>
+        <w:rFonts w:ascii="Wingdings" w:hAnsi="Wingdings" w:hint="default"/>
+      </w:rPr>
+    </w:lvl>
+  </w:abstractNum>
+  <w:abstractNum w:abstractNumId="2" w15:restartNumberingAfterBreak="0">
     <w:nsid w:val="24BD14A9"/>
     <w:multiLevelType w:val="hybridMultilevel"/>
     <w:tmpl w:val="B4CA537E"/>
@@ -776,7 +1504,7 @@
       </w:rPr>
     </w:lvl>
   </w:abstractNum>
-  <w:abstractNum w:abstractNumId="1" w15:restartNumberingAfterBreak="0">
+  <w:abstractNum w:abstractNumId="3" w15:restartNumberingAfterBreak="0">
     <w:nsid w:val="30AF6F84"/>
     <w:multiLevelType w:val="hybridMultilevel"/>
     <w:tmpl w:val="B5B8FF02"/>
@@ -889,11 +1617,365 @@
       </w:rPr>
     </w:lvl>
   </w:abstractNum>
+  <w:abstractNum w:abstractNumId="4" w15:restartNumberingAfterBreak="0">
+    <w:nsid w:val="3E033EF4"/>
+    <w:multiLevelType w:val="hybridMultilevel"/>
+    <w:tmpl w:val="C816ABA4"/>
+    <w:lvl w:ilvl="0" w:tplc="0C090001">
+      <w:start w:val="1"/>
+      <w:numFmt w:val="bullet"/>
+      <w:lvlText w:val=""/>
+      <w:lvlJc w:val="left"/>
+      <w:pPr>
+        <w:ind w:left="720" w:hanging="360"/>
+      </w:pPr>
+      <w:rPr>
+        <w:rFonts w:ascii="Symbol" w:hAnsi="Symbol" w:hint="default"/>
+      </w:rPr>
+    </w:lvl>
+    <w:lvl w:ilvl="1" w:tplc="0C090003" w:tentative="1">
+      <w:start w:val="1"/>
+      <w:numFmt w:val="bullet"/>
+      <w:lvlText w:val="o"/>
+      <w:lvlJc w:val="left"/>
+      <w:pPr>
+        <w:ind w:left="1440" w:hanging="360"/>
+      </w:pPr>
+      <w:rPr>
+        <w:rFonts w:ascii="Courier New" w:hAnsi="Courier New" w:cs="Courier New" w:hint="default"/>
+      </w:rPr>
+    </w:lvl>
+    <w:lvl w:ilvl="2" w:tplc="0C090005" w:tentative="1">
+      <w:start w:val="1"/>
+      <w:numFmt w:val="bullet"/>
+      <w:lvlText w:val=""/>
+      <w:lvlJc w:val="left"/>
+      <w:pPr>
+        <w:ind w:left="2160" w:hanging="360"/>
+      </w:pPr>
+      <w:rPr>
+        <w:rFonts w:ascii="Wingdings" w:hAnsi="Wingdings" w:hint="default"/>
+      </w:rPr>
+    </w:lvl>
+    <w:lvl w:ilvl="3" w:tplc="0C090001" w:tentative="1">
+      <w:start w:val="1"/>
+      <w:numFmt w:val="bullet"/>
+      <w:lvlText w:val=""/>
+      <w:lvlJc w:val="left"/>
+      <w:pPr>
+        <w:ind w:left="2880" w:hanging="360"/>
+      </w:pPr>
+      <w:rPr>
+        <w:rFonts w:ascii="Symbol" w:hAnsi="Symbol" w:hint="default"/>
+      </w:rPr>
+    </w:lvl>
+    <w:lvl w:ilvl="4" w:tplc="0C090003" w:tentative="1">
+      <w:start w:val="1"/>
+      <w:numFmt w:val="bullet"/>
+      <w:lvlText w:val="o"/>
+      <w:lvlJc w:val="left"/>
+      <w:pPr>
+        <w:ind w:left="3600" w:hanging="360"/>
+      </w:pPr>
+      <w:rPr>
+        <w:rFonts w:ascii="Courier New" w:hAnsi="Courier New" w:cs="Courier New" w:hint="default"/>
+      </w:rPr>
+    </w:lvl>
+    <w:lvl w:ilvl="5" w:tplc="0C090005" w:tentative="1">
+      <w:start w:val="1"/>
+      <w:numFmt w:val="bullet"/>
+      <w:lvlText w:val=""/>
+      <w:lvlJc w:val="left"/>
+      <w:pPr>
+        <w:ind w:left="4320" w:hanging="360"/>
+      </w:pPr>
+      <w:rPr>
+        <w:rFonts w:ascii="Wingdings" w:hAnsi="Wingdings" w:hint="default"/>
+      </w:rPr>
+    </w:lvl>
+    <w:lvl w:ilvl="6" w:tplc="0C090001" w:tentative="1">
+      <w:start w:val="1"/>
+      <w:numFmt w:val="bullet"/>
+      <w:lvlText w:val=""/>
+      <w:lvlJc w:val="left"/>
+      <w:pPr>
+        <w:ind w:left="5040" w:hanging="360"/>
+      </w:pPr>
+      <w:rPr>
+        <w:rFonts w:ascii="Symbol" w:hAnsi="Symbol" w:hint="default"/>
+      </w:rPr>
+    </w:lvl>
+    <w:lvl w:ilvl="7" w:tplc="0C090003" w:tentative="1">
+      <w:start w:val="1"/>
+      <w:numFmt w:val="bullet"/>
+      <w:lvlText w:val="o"/>
+      <w:lvlJc w:val="left"/>
+      <w:pPr>
+        <w:ind w:left="5760" w:hanging="360"/>
+      </w:pPr>
+      <w:rPr>
+        <w:rFonts w:ascii="Courier New" w:hAnsi="Courier New" w:cs="Courier New" w:hint="default"/>
+      </w:rPr>
+    </w:lvl>
+    <w:lvl w:ilvl="8" w:tplc="0C090005" w:tentative="1">
+      <w:start w:val="1"/>
+      <w:numFmt w:val="bullet"/>
+      <w:lvlText w:val=""/>
+      <w:lvlJc w:val="left"/>
+      <w:pPr>
+        <w:ind w:left="6480" w:hanging="360"/>
+      </w:pPr>
+      <w:rPr>
+        <w:rFonts w:ascii="Wingdings" w:hAnsi="Wingdings" w:hint="default"/>
+      </w:rPr>
+    </w:lvl>
+  </w:abstractNum>
+  <w:abstractNum w:abstractNumId="5" w15:restartNumberingAfterBreak="0">
+    <w:nsid w:val="41A06BA3"/>
+    <w:multiLevelType w:val="hybridMultilevel"/>
+    <w:tmpl w:val="27E00C52"/>
+    <w:lvl w:ilvl="0" w:tplc="0C090001">
+      <w:start w:val="1"/>
+      <w:numFmt w:val="bullet"/>
+      <w:lvlText w:val=""/>
+      <w:lvlJc w:val="left"/>
+      <w:pPr>
+        <w:ind w:left="720" w:hanging="360"/>
+      </w:pPr>
+      <w:rPr>
+        <w:rFonts w:ascii="Symbol" w:hAnsi="Symbol" w:hint="default"/>
+      </w:rPr>
+    </w:lvl>
+    <w:lvl w:ilvl="1" w:tplc="0C090003" w:tentative="1">
+      <w:start w:val="1"/>
+      <w:numFmt w:val="bullet"/>
+      <w:lvlText w:val="o"/>
+      <w:lvlJc w:val="left"/>
+      <w:pPr>
+        <w:ind w:left="1440" w:hanging="360"/>
+      </w:pPr>
+      <w:rPr>
+        <w:rFonts w:ascii="Courier New" w:hAnsi="Courier New" w:cs="Courier New" w:hint="default"/>
+      </w:rPr>
+    </w:lvl>
+    <w:lvl w:ilvl="2" w:tplc="0C090005" w:tentative="1">
+      <w:start w:val="1"/>
+      <w:numFmt w:val="bullet"/>
+      <w:lvlText w:val=""/>
+      <w:lvlJc w:val="left"/>
+      <w:pPr>
+        <w:ind w:left="2160" w:hanging="360"/>
+      </w:pPr>
+      <w:rPr>
+        <w:rFonts w:ascii="Wingdings" w:hAnsi="Wingdings" w:hint="default"/>
+      </w:rPr>
+    </w:lvl>
+    <w:lvl w:ilvl="3" w:tplc="0C090001" w:tentative="1">
+      <w:start w:val="1"/>
+      <w:numFmt w:val="bullet"/>
+      <w:lvlText w:val=""/>
+      <w:lvlJc w:val="left"/>
+      <w:pPr>
+        <w:ind w:left="2880" w:hanging="360"/>
+      </w:pPr>
+      <w:rPr>
+        <w:rFonts w:ascii="Symbol" w:hAnsi="Symbol" w:hint="default"/>
+      </w:rPr>
+    </w:lvl>
+    <w:lvl w:ilvl="4" w:tplc="0C090003" w:tentative="1">
+      <w:start w:val="1"/>
+      <w:numFmt w:val="bullet"/>
+      <w:lvlText w:val="o"/>
+      <w:lvlJc w:val="left"/>
+      <w:pPr>
+        <w:ind w:left="3600" w:hanging="360"/>
+      </w:pPr>
+      <w:rPr>
+        <w:rFonts w:ascii="Courier New" w:hAnsi="Courier New" w:cs="Courier New" w:hint="default"/>
+      </w:rPr>
+    </w:lvl>
+    <w:lvl w:ilvl="5" w:tplc="0C090005" w:tentative="1">
+      <w:start w:val="1"/>
+      <w:numFmt w:val="bullet"/>
+      <w:lvlText w:val=""/>
+      <w:lvlJc w:val="left"/>
+      <w:pPr>
+        <w:ind w:left="4320" w:hanging="360"/>
+      </w:pPr>
+      <w:rPr>
+        <w:rFonts w:ascii="Wingdings" w:hAnsi="Wingdings" w:hint="default"/>
+      </w:rPr>
+    </w:lvl>
+    <w:lvl w:ilvl="6" w:tplc="0C090001" w:tentative="1">
+      <w:start w:val="1"/>
+      <w:numFmt w:val="bullet"/>
+      <w:lvlText w:val=""/>
+      <w:lvlJc w:val="left"/>
+      <w:pPr>
+        <w:ind w:left="5040" w:hanging="360"/>
+      </w:pPr>
+      <w:rPr>
+        <w:rFonts w:ascii="Symbol" w:hAnsi="Symbol" w:hint="default"/>
+      </w:rPr>
+    </w:lvl>
+    <w:lvl w:ilvl="7" w:tplc="0C090003" w:tentative="1">
+      <w:start w:val="1"/>
+      <w:numFmt w:val="bullet"/>
+      <w:lvlText w:val="o"/>
+      <w:lvlJc w:val="left"/>
+      <w:pPr>
+        <w:ind w:left="5760" w:hanging="360"/>
+      </w:pPr>
+      <w:rPr>
+        <w:rFonts w:ascii="Courier New" w:hAnsi="Courier New" w:cs="Courier New" w:hint="default"/>
+      </w:rPr>
+    </w:lvl>
+    <w:lvl w:ilvl="8" w:tplc="0C090005" w:tentative="1">
+      <w:start w:val="1"/>
+      <w:numFmt w:val="bullet"/>
+      <w:lvlText w:val=""/>
+      <w:lvlJc w:val="left"/>
+      <w:pPr>
+        <w:ind w:left="6480" w:hanging="360"/>
+      </w:pPr>
+      <w:rPr>
+        <w:rFonts w:ascii="Wingdings" w:hAnsi="Wingdings" w:hint="default"/>
+      </w:rPr>
+    </w:lvl>
+  </w:abstractNum>
+  <w:abstractNum w:abstractNumId="6" w15:restartNumberingAfterBreak="0">
+    <w:nsid w:val="5AE418CD"/>
+    <w:multiLevelType w:val="hybridMultilevel"/>
+    <w:tmpl w:val="67C67BB2"/>
+    <w:lvl w:ilvl="0" w:tplc="0C090001">
+      <w:start w:val="1"/>
+      <w:numFmt w:val="bullet"/>
+      <w:lvlText w:val=""/>
+      <w:lvlJc w:val="left"/>
+      <w:pPr>
+        <w:ind w:left="720" w:hanging="360"/>
+      </w:pPr>
+      <w:rPr>
+        <w:rFonts w:ascii="Symbol" w:hAnsi="Symbol" w:hint="default"/>
+      </w:rPr>
+    </w:lvl>
+    <w:lvl w:ilvl="1" w:tplc="0C090003" w:tentative="1">
+      <w:start w:val="1"/>
+      <w:numFmt w:val="bullet"/>
+      <w:lvlText w:val="o"/>
+      <w:lvlJc w:val="left"/>
+      <w:pPr>
+        <w:ind w:left="1440" w:hanging="360"/>
+      </w:pPr>
+      <w:rPr>
+        <w:rFonts w:ascii="Courier New" w:hAnsi="Courier New" w:cs="Courier New" w:hint="default"/>
+      </w:rPr>
+    </w:lvl>
+    <w:lvl w:ilvl="2" w:tplc="0C090005" w:tentative="1">
+      <w:start w:val="1"/>
+      <w:numFmt w:val="bullet"/>
+      <w:lvlText w:val=""/>
+      <w:lvlJc w:val="left"/>
+      <w:pPr>
+        <w:ind w:left="2160" w:hanging="360"/>
+      </w:pPr>
+      <w:rPr>
+        <w:rFonts w:ascii="Wingdings" w:hAnsi="Wingdings" w:hint="default"/>
+      </w:rPr>
+    </w:lvl>
+    <w:lvl w:ilvl="3" w:tplc="0C090001" w:tentative="1">
+      <w:start w:val="1"/>
+      <w:numFmt w:val="bullet"/>
+      <w:lvlText w:val=""/>
+      <w:lvlJc w:val="left"/>
+      <w:pPr>
+        <w:ind w:left="2880" w:hanging="360"/>
+      </w:pPr>
+      <w:rPr>
+        <w:rFonts w:ascii="Symbol" w:hAnsi="Symbol" w:hint="default"/>
+      </w:rPr>
+    </w:lvl>
+    <w:lvl w:ilvl="4" w:tplc="0C090003" w:tentative="1">
+      <w:start w:val="1"/>
+      <w:numFmt w:val="bullet"/>
+      <w:lvlText w:val="o"/>
+      <w:lvlJc w:val="left"/>
+      <w:pPr>
+        <w:ind w:left="3600" w:hanging="360"/>
+      </w:pPr>
+      <w:rPr>
+        <w:rFonts w:ascii="Courier New" w:hAnsi="Courier New" w:cs="Courier New" w:hint="default"/>
+      </w:rPr>
+    </w:lvl>
+    <w:lvl w:ilvl="5" w:tplc="0C090005" w:tentative="1">
+      <w:start w:val="1"/>
+      <w:numFmt w:val="bullet"/>
+      <w:lvlText w:val=""/>
+      <w:lvlJc w:val="left"/>
+      <w:pPr>
+        <w:ind w:left="4320" w:hanging="360"/>
+      </w:pPr>
+      <w:rPr>
+        <w:rFonts w:ascii="Wingdings" w:hAnsi="Wingdings" w:hint="default"/>
+      </w:rPr>
+    </w:lvl>
+    <w:lvl w:ilvl="6" w:tplc="0C090001" w:tentative="1">
+      <w:start w:val="1"/>
+      <w:numFmt w:val="bullet"/>
+      <w:lvlText w:val=""/>
+      <w:lvlJc w:val="left"/>
+      <w:pPr>
+        <w:ind w:left="5040" w:hanging="360"/>
+      </w:pPr>
+      <w:rPr>
+        <w:rFonts w:ascii="Symbol" w:hAnsi="Symbol" w:hint="default"/>
+      </w:rPr>
+    </w:lvl>
+    <w:lvl w:ilvl="7" w:tplc="0C090003" w:tentative="1">
+      <w:start w:val="1"/>
+      <w:numFmt w:val="bullet"/>
+      <w:lvlText w:val="o"/>
+      <w:lvlJc w:val="left"/>
+      <w:pPr>
+        <w:ind w:left="5760" w:hanging="360"/>
+      </w:pPr>
+      <w:rPr>
+        <w:rFonts w:ascii="Courier New" w:hAnsi="Courier New" w:cs="Courier New" w:hint="default"/>
+      </w:rPr>
+    </w:lvl>
+    <w:lvl w:ilvl="8" w:tplc="0C090005" w:tentative="1">
+      <w:start w:val="1"/>
+      <w:numFmt w:val="bullet"/>
+      <w:lvlText w:val=""/>
+      <w:lvlJc w:val="left"/>
+      <w:pPr>
+        <w:ind w:left="6480" w:hanging="360"/>
+      </w:pPr>
+      <w:rPr>
+        <w:rFonts w:ascii="Wingdings" w:hAnsi="Wingdings" w:hint="default"/>
+      </w:rPr>
+    </w:lvl>
+  </w:abstractNum>
   <w:num w:numId="1">
-    <w:abstractNumId w:val="0"/>
+    <w:abstractNumId w:val="2"/>
   </w:num>
   <w:num w:numId="2">
+    <w:abstractNumId w:val="3"/>
+  </w:num>
+  <w:num w:numId="3">
     <w:abstractNumId w:val="1"/>
+  </w:num>
+  <w:num w:numId="4">
+    <w:abstractNumId w:val="6"/>
+  </w:num>
+  <w:num w:numId="5">
+    <w:abstractNumId w:val="5"/>
+  </w:num>
+  <w:num w:numId="6">
+    <w:abstractNumId w:val="4"/>
+  </w:num>
+  <w:num w:numId="7">
+    <w:abstractNumId w:val="0"/>
   </w:num>
 </w:numbering>
 </file>

</xml_diff>